<commit_message>
Updated the instruction file
</commit_message>
<xml_diff>
--- a/MP0/CS4803_ARM_MP0_Instructions.docx
+++ b/MP0/CS4803_ARM_MP0_Instructions.docx
@@ -20,7 +20,6 @@
           <w:pgSz w:w="12240" w:h="15840" w:code="1"/>
           <w:pgMar w:top="1440" w:right="1260" w:bottom="1440" w:left="1440" w:header="720" w:footer="475" w:gutter="0"/>
           <w:cols w:space="720"/>
-          <w:titlePg/>
           <w:docGrid w:linePitch="360"/>
         </w:sectPr>
       </w:pPr>
@@ -406,7 +405,6 @@
           <w:lang w:bidi="ar-SA"/>
         </w:rPr>
       </w:pPr>
-      <w:proofErr w:type="gramStart"/>
       <w:r>
         <w:rPr>
           <w:rFonts w:ascii="Times New Roman" w:hAnsi="Times New Roman" w:cs="Times New Roman"/>
@@ -423,17 +421,7 @@
           <w:szCs w:val="24"/>
           <w:lang w:bidi="ar-SA"/>
         </w:rPr>
-        <w:t xml:space="preserve"> majority of</w:t>
-      </w:r>
-      <w:proofErr w:type="gramEnd"/>
-      <w:r>
-        <w:rPr>
-          <w:rFonts w:ascii="Times New Roman" w:hAnsi="Times New Roman" w:cs="Times New Roman"/>
-          <w:sz w:val="24"/>
-          <w:szCs w:val="24"/>
-          <w:lang w:bidi="ar-SA"/>
-        </w:rPr>
-        <w:t xml:space="preserve"> </w:t>
+        <w:t xml:space="preserve"> majority of </w:t>
       </w:r>
       <w:r>
         <w:rPr>
@@ -1397,27 +1385,7 @@
           <w:szCs w:val="24"/>
           <w:lang w:bidi="ar-SA"/>
         </w:rPr>
-        <w:t xml:space="preserve">In this class, we will also heavily rely on Docker. Docker is a software platform that lets you package an application and </w:t>
-      </w:r>
-      <w:proofErr w:type="gramStart"/>
-      <w:r>
-        <w:rPr>
-          <w:rFonts w:ascii="Times New Roman" w:hAnsi="Times New Roman" w:cs="Times New Roman"/>
-          <w:sz w:val="24"/>
-          <w:szCs w:val="24"/>
-          <w:lang w:bidi="ar-SA"/>
-        </w:rPr>
-        <w:t>all of</w:t>
-      </w:r>
-      <w:proofErr w:type="gramEnd"/>
-      <w:r>
-        <w:rPr>
-          <w:rFonts w:ascii="Times New Roman" w:hAnsi="Times New Roman" w:cs="Times New Roman"/>
-          <w:sz w:val="24"/>
-          <w:szCs w:val="24"/>
-          <w:lang w:bidi="ar-SA"/>
-        </w:rPr>
-        <w:t xml:space="preserve"> its dependencies (OS, libraries, configuration, environment, </w:t>
+        <w:t xml:space="preserve">In this class, we will also heavily rely on Docker. Docker is a software platform that lets you package an application and all of its dependencies (OS, libraries, configuration, environment, </w:t>
       </w:r>
       <w:proofErr w:type="spellStart"/>
       <w:r>
@@ -2570,7 +2538,6 @@
         <w:t xml:space="preserve">python3 -m </w:t>
       </w:r>
       <w:proofErr w:type="spellStart"/>
-      <w:proofErr w:type="gramStart"/>
       <w:r>
         <w:rPr>
           <w:rFonts w:ascii="Courier New" w:hAnsi="Courier New" w:cs="Courier New"/>
@@ -2581,7 +2548,6 @@
         <w:t>mujoco.viewer</w:t>
       </w:r>
       <w:proofErr w:type="spellEnd"/>
-      <w:proofErr w:type="gramEnd"/>
       <w:r>
         <w:rPr>
           <w:rFonts w:ascii="Courier New" w:hAnsi="Courier New" w:cs="Courier New"/>
@@ -3073,7 +3039,6 @@
         <w:t xml:space="preserve">python3 -m </w:t>
       </w:r>
       <w:proofErr w:type="spellStart"/>
-      <w:proofErr w:type="gramStart"/>
       <w:r>
         <w:rPr>
           <w:rFonts w:ascii="Courier New" w:hAnsi="Courier New" w:cs="Courier New"/>
@@ -3084,7 +3049,6 @@
         <w:t>mujoco.viewer</w:t>
       </w:r>
       <w:proofErr w:type="spellEnd"/>
-      <w:proofErr w:type="gramEnd"/>
       <w:r>
         <w:rPr>
           <w:rFonts w:ascii="Courier New" w:hAnsi="Courier New" w:cs="Courier New"/>
@@ -3122,6 +3086,57 @@
           <w:lang w:bidi="ar-SA"/>
         </w:rPr>
         <w:t>=./assets/scene.xml</w:t>
+      </w:r>
+    </w:p>
+    <w:p>
+      <w:pPr>
+        <w:widowControl w:val="0"/>
+        <w:autoSpaceDE w:val="0"/>
+        <w:autoSpaceDN w:val="0"/>
+        <w:adjustRightInd w:val="0"/>
+        <w:spacing w:after="240" w:line="300" w:lineRule="atLeast"/>
+        <w:ind w:left="720"/>
+        <w:rPr>
+          <w:rFonts w:ascii="Times New Roman" w:hAnsi="Times New Roman" w:cs="Times New Roman"/>
+          <w:sz w:val="24"/>
+          <w:szCs w:val="24"/>
+          <w:lang w:bidi="ar-SA"/>
+        </w:rPr>
+      </w:pPr>
+      <w:r>
+        <w:rPr>
+          <w:rFonts w:ascii="Times New Roman" w:hAnsi="Times New Roman" w:cs="Times New Roman"/>
+          <w:sz w:val="24"/>
+          <w:szCs w:val="24"/>
+          <w:lang w:bidi="ar-SA"/>
+        </w:rPr>
+        <w:t># Run a Python test file</w:t>
+      </w:r>
+    </w:p>
+    <w:p>
+      <w:pPr>
+        <w:pStyle w:val="CodeBlock"/>
+      </w:pPr>
+      <w:r>
+        <w:t>cd &lt;path-to-your-directory&gt;/CS4803ARM_Fall2025/</w:t>
+      </w:r>
+      <w:proofErr w:type="spellStart"/>
+      <w:r>
+        <w:t>user_data</w:t>
+      </w:r>
+      <w:proofErr w:type="spellEnd"/>
+    </w:p>
+    <w:p>
+      <w:pPr>
+        <w:pStyle w:val="CodeBlock"/>
+      </w:pPr>
+      <w:proofErr w:type="spellStart"/>
+      <w:r>
+        <w:t>mjpython</w:t>
+      </w:r>
+      <w:proofErr w:type="spellEnd"/>
+      <w:r>
+        <w:t xml:space="preserve"> test.py</w:t>
       </w:r>
     </w:p>
     <w:sectPr>
@@ -3131,7 +3146,6 @@
       <w:pgSz w:w="12240" w:h="15840" w:code="1"/>
       <w:pgMar w:top="1440" w:right="1260" w:bottom="1440" w:left="1440" w:header="720" w:footer="475" w:gutter="0"/>
       <w:cols w:space="720"/>
-      <w:titlePg/>
       <w:docGrid w:linePitch="360"/>
     </w:sectPr>
   </w:body>
@@ -3300,14 +3314,28 @@
         <w:rFonts w:asciiTheme="minorHAnsi" w:hAnsiTheme="minorHAnsi"/>
         <w:sz w:val="18"/>
       </w:rPr>
-      <w:t xml:space="preserve">CS 3630 </w:t>
+      <w:t xml:space="preserve">CS </w:t>
     </w:r>
     <w:r>
       <w:rPr>
         <w:rFonts w:asciiTheme="minorHAnsi" w:hAnsiTheme="minorHAnsi"/>
         <w:sz w:val="18"/>
       </w:rPr>
-      <w:t>Spring</w:t>
+      <w:t>4803 ARM</w:t>
+    </w:r>
+    <w:r>
+      <w:rPr>
+        <w:rFonts w:asciiTheme="minorHAnsi" w:hAnsiTheme="minorHAnsi"/>
+        <w:sz w:val="18"/>
+      </w:rPr>
+      <w:t xml:space="preserve"> </w:t>
+    </w:r>
+    <w:r>
+      <w:rPr>
+        <w:rFonts w:asciiTheme="minorHAnsi" w:hAnsiTheme="minorHAnsi"/>
+        <w:sz w:val="18"/>
+      </w:rPr>
+      <w:t>Fall</w:t>
     </w:r>
     <w:r>
       <w:rPr>
@@ -3441,7 +3469,15 @@
         <w:noProof/>
         <w:sz w:val="18"/>
       </w:rPr>
-      <w:t>19-Aug-25</w:t>
+      <w:t>22</w:t>
+    </w:r>
+    <w:r>
+      <w:rPr>
+        <w:rFonts w:asciiTheme="minorHAnsi" w:hAnsiTheme="minorHAnsi"/>
+        <w:noProof/>
+        <w:sz w:val="18"/>
+      </w:rPr>
+      <w:t>-Aug-25</w:t>
     </w:r>
     <w:r>
       <w:rPr>

</xml_diff>

<commit_message>
Updated the MP0 instruction file
</commit_message>
<xml_diff>
--- a/MP0/CS4803_ARM_MP0_Instructions.docx
+++ b/MP0/CS4803_ARM_MP0_Instructions.docx
@@ -20,6 +20,7 @@
           <w:pgSz w:w="12240" w:h="15840" w:code="1"/>
           <w:pgMar w:top="1440" w:right="1260" w:bottom="1440" w:left="1440" w:header="720" w:footer="475" w:gutter="0"/>
           <w:cols w:space="720"/>
+          <w:titlePg/>
           <w:docGrid w:linePitch="360"/>
         </w:sectPr>
       </w:pPr>
@@ -287,7 +288,6 @@
         <w:t xml:space="preserve">o setup the simulator environment for the robotic manipulator. In this course, we will use </w:t>
       </w:r>
       <w:hyperlink r:id="rId14" w:history="1">
-        <w:proofErr w:type="spellStart"/>
         <w:r>
           <w:rPr>
             <w:rStyle w:val="Hyperlink"/>
@@ -308,7 +308,6 @@
           </w:rPr>
           <w:t>Co</w:t>
         </w:r>
-        <w:proofErr w:type="spellEnd"/>
       </w:hyperlink>
       <w:r>
         <w:rPr>
@@ -320,7 +319,6 @@
         <w:t xml:space="preserve"> to simulate the </w:t>
       </w:r>
       <w:hyperlink r:id="rId15" w:history="1">
-        <w:proofErr w:type="spellStart"/>
         <w:r>
           <w:rPr>
             <w:rStyle w:val="Hyperlink"/>
@@ -329,18 +327,7 @@
             <w:szCs w:val="24"/>
             <w:lang w:bidi="ar-SA"/>
           </w:rPr>
-          <w:t>AgileX</w:t>
-        </w:r>
-        <w:proofErr w:type="spellEnd"/>
-        <w:r>
-          <w:rPr>
-            <w:rStyle w:val="Hyperlink"/>
-            <w:rFonts w:ascii="Times New Roman" w:hAnsi="Times New Roman" w:cs="Times New Roman"/>
-            <w:sz w:val="24"/>
-            <w:szCs w:val="24"/>
-            <w:lang w:bidi="ar-SA"/>
-          </w:rPr>
-          <w:t xml:space="preserve"> Piper</w:t>
+          <w:t>AgileX Piper</w:t>
         </w:r>
       </w:hyperlink>
       <w:r>
@@ -542,27 +529,7 @@
           <w:szCs w:val="24"/>
           <w:lang w:bidi="ar-SA"/>
         </w:rPr>
-        <w:t xml:space="preserve">Easier access to low-level hardware, </w:t>
-      </w:r>
-      <w:proofErr w:type="spellStart"/>
-      <w:r>
-        <w:rPr>
-          <w:rFonts w:ascii="Times New Roman" w:hAnsi="Times New Roman" w:cs="Times New Roman"/>
-          <w:sz w:val="24"/>
-          <w:szCs w:val="24"/>
-          <w:lang w:bidi="ar-SA"/>
-        </w:rPr>
-        <w:t>e.g</w:t>
-      </w:r>
-      <w:proofErr w:type="spellEnd"/>
-      <w:r>
-        <w:rPr>
-          <w:rFonts w:ascii="Times New Roman" w:hAnsi="Times New Roman" w:cs="Times New Roman"/>
-          <w:sz w:val="24"/>
-          <w:szCs w:val="24"/>
-          <w:lang w:bidi="ar-SA"/>
-        </w:rPr>
-        <w:t>, serial ports, CAN buses, and custom drivers.</w:t>
+        <w:t>Easier access to low-level hardware, e.g, serial ports, CAN buses, and custom drivers.</w:t>
       </w:r>
     </w:p>
     <w:p>
@@ -620,27 +587,7 @@
           <w:szCs w:val="24"/>
           <w:lang w:bidi="ar-SA"/>
         </w:rPr>
-        <w:t xml:space="preserve">Frameworks such as ROS (Robot Operating System), Gazebo, </w:t>
-      </w:r>
-      <w:proofErr w:type="spellStart"/>
-      <w:r>
-        <w:rPr>
-          <w:rFonts w:ascii="Times New Roman" w:hAnsi="Times New Roman" w:cs="Times New Roman"/>
-          <w:sz w:val="24"/>
-          <w:szCs w:val="24"/>
-          <w:lang w:bidi="ar-SA"/>
-        </w:rPr>
-        <w:t>MoveIt</w:t>
-      </w:r>
-      <w:proofErr w:type="spellEnd"/>
-      <w:r>
-        <w:rPr>
-          <w:rFonts w:ascii="Times New Roman" w:hAnsi="Times New Roman" w:cs="Times New Roman"/>
-          <w:sz w:val="24"/>
-          <w:szCs w:val="24"/>
-          <w:lang w:bidi="ar-SA"/>
-        </w:rPr>
-        <w:t>, and many hardware drivers are designed primarily for Linux.</w:t>
+        <w:t>Frameworks such as ROS (Robot Operating System), Gazebo, MoveIt, and many hardware drivers are designed primarily for Linux.</w:t>
       </w:r>
     </w:p>
     <w:p>
@@ -673,27 +620,7 @@
           <w:szCs w:val="24"/>
           <w:lang w:bidi="ar-SA"/>
         </w:rPr>
-        <w:t xml:space="preserve">The hardware drivers and SDK (Software Development Kit) for </w:t>
-      </w:r>
-      <w:proofErr w:type="spellStart"/>
-      <w:r>
-        <w:rPr>
-          <w:rFonts w:ascii="Times New Roman" w:hAnsi="Times New Roman" w:cs="Times New Roman"/>
-          <w:sz w:val="24"/>
-          <w:szCs w:val="24"/>
-          <w:lang w:bidi="ar-SA"/>
-        </w:rPr>
-        <w:t>AgileX</w:t>
-      </w:r>
-      <w:proofErr w:type="spellEnd"/>
-      <w:r>
-        <w:rPr>
-          <w:rFonts w:ascii="Times New Roman" w:hAnsi="Times New Roman" w:cs="Times New Roman"/>
-          <w:sz w:val="24"/>
-          <w:szCs w:val="24"/>
-          <w:lang w:bidi="ar-SA"/>
-        </w:rPr>
-        <w:t xml:space="preserve"> Piper robotic arm </w:t>
+        <w:t xml:space="preserve">The hardware drivers and SDK (Software Development Kit) for AgileX Piper robotic arm </w:t>
       </w:r>
       <w:r>
         <w:rPr>
@@ -969,27 +896,7 @@
           <w:lang w:bidi="ar-SA"/>
         </w:rPr>
         <w:br/>
-        <w:t xml:space="preserve">Note: Running </w:t>
-      </w:r>
-      <w:proofErr w:type="spellStart"/>
-      <w:r>
-        <w:rPr>
-          <w:rFonts w:ascii="Times New Roman" w:hAnsi="Times New Roman" w:cs="Times New Roman"/>
-          <w:sz w:val="24"/>
-          <w:szCs w:val="24"/>
-          <w:lang w:bidi="ar-SA"/>
-        </w:rPr>
-        <w:t>MuJoCo</w:t>
-      </w:r>
-      <w:proofErr w:type="spellEnd"/>
-      <w:r>
-        <w:rPr>
-          <w:rFonts w:ascii="Times New Roman" w:hAnsi="Times New Roman" w:cs="Times New Roman"/>
-          <w:sz w:val="24"/>
-          <w:szCs w:val="24"/>
-          <w:lang w:bidi="ar-SA"/>
-        </w:rPr>
-        <w:t xml:space="preserve"> on a VM can be very slow</w:t>
+        <w:t>Note: Running MuJoCo on a VM can be very slow</w:t>
       </w:r>
     </w:p>
     <w:p>
@@ -1219,27 +1126,7 @@
           <w:szCs w:val="24"/>
           <w:lang w:bidi="ar-SA"/>
         </w:rPr>
-        <w:t xml:space="preserve">Note: Running </w:t>
-      </w:r>
-      <w:proofErr w:type="spellStart"/>
-      <w:r>
-        <w:rPr>
-          <w:rFonts w:ascii="Times New Roman" w:hAnsi="Times New Roman" w:cs="Times New Roman"/>
-          <w:sz w:val="24"/>
-          <w:szCs w:val="24"/>
-          <w:lang w:bidi="ar-SA"/>
-        </w:rPr>
-        <w:t>MuJoCo</w:t>
-      </w:r>
-      <w:proofErr w:type="spellEnd"/>
-      <w:r>
-        <w:rPr>
-          <w:rFonts w:ascii="Times New Roman" w:hAnsi="Times New Roman" w:cs="Times New Roman"/>
-          <w:sz w:val="24"/>
-          <w:szCs w:val="24"/>
-          <w:lang w:bidi="ar-SA"/>
-        </w:rPr>
-        <w:t xml:space="preserve"> on a VM can be very slow</w:t>
+        <w:t>Note: Running MuJoCo on a VM can be very slow</w:t>
       </w:r>
     </w:p>
     <w:p>
@@ -1339,29 +1226,7 @@
           <w:szCs w:val="24"/>
           <w:lang w:bidi="ar-SA"/>
         </w:rPr>
-        <w:t xml:space="preserve"> Section C. for local </w:t>
-      </w:r>
-      <w:proofErr w:type="spellStart"/>
-      <w:r>
-        <w:rPr>
-          <w:rFonts w:ascii="Times New Roman" w:hAnsi="Times New Roman" w:cs="Times New Roman"/>
-          <w:color w:val="EE0000"/>
-          <w:sz w:val="24"/>
-          <w:szCs w:val="24"/>
-          <w:lang w:bidi="ar-SA"/>
-        </w:rPr>
-        <w:t>MuJoCo</w:t>
-      </w:r>
-      <w:proofErr w:type="spellEnd"/>
-      <w:r>
-        <w:rPr>
-          <w:rFonts w:ascii="Times New Roman" w:hAnsi="Times New Roman" w:cs="Times New Roman"/>
-          <w:color w:val="EE0000"/>
-          <w:sz w:val="24"/>
-          <w:szCs w:val="24"/>
-          <w:lang w:bidi="ar-SA"/>
-        </w:rPr>
-        <w:t xml:space="preserve"> installation.</w:t>
+        <w:t xml:space="preserve"> Section C. for local MuJoCo installation.</w:t>
       </w:r>
     </w:p>
     <w:p>
@@ -1385,27 +1250,7 @@
           <w:szCs w:val="24"/>
           <w:lang w:bidi="ar-SA"/>
         </w:rPr>
-        <w:t xml:space="preserve">In this class, we will also heavily rely on Docker. Docker is a software platform that lets you package an application and all of its dependencies (OS, libraries, configuration, environment, </w:t>
-      </w:r>
-      <w:proofErr w:type="spellStart"/>
-      <w:r>
-        <w:rPr>
-          <w:rFonts w:ascii="Times New Roman" w:hAnsi="Times New Roman" w:cs="Times New Roman"/>
-          <w:sz w:val="24"/>
-          <w:szCs w:val="24"/>
-          <w:lang w:bidi="ar-SA"/>
-        </w:rPr>
-        <w:t>etc</w:t>
-      </w:r>
-      <w:proofErr w:type="spellEnd"/>
-      <w:r>
-        <w:rPr>
-          <w:rFonts w:ascii="Times New Roman" w:hAnsi="Times New Roman" w:cs="Times New Roman"/>
-          <w:sz w:val="24"/>
-          <w:szCs w:val="24"/>
-          <w:lang w:bidi="ar-SA"/>
-        </w:rPr>
-        <w:t xml:space="preserve">) in a lightweight unit called a container. A container is just like a </w:t>
+        <w:t xml:space="preserve">In this class, we will also heavily rely on Docker. Docker is a software platform that lets you package an application and all of its dependencies (OS, libraries, configuration, environment, etc) in a lightweight unit called a container. A container is just like a </w:t>
       </w:r>
       <w:r>
         <w:rPr>
@@ -1550,47 +1395,7 @@
           <w:szCs w:val="24"/>
           <w:lang w:bidi="ar-SA"/>
         </w:rPr>
-        <w:t xml:space="preserve">Note: Docker is an instance of a container engine / runtime. There are alternatives including </w:t>
-      </w:r>
-      <w:proofErr w:type="spellStart"/>
-      <w:r>
-        <w:rPr>
-          <w:rFonts w:ascii="Times New Roman" w:hAnsi="Times New Roman" w:cs="Times New Roman"/>
-          <w:sz w:val="24"/>
-          <w:szCs w:val="24"/>
-          <w:lang w:bidi="ar-SA"/>
-        </w:rPr>
-        <w:t>Podman</w:t>
-      </w:r>
-      <w:proofErr w:type="spellEnd"/>
-      <w:r>
-        <w:rPr>
-          <w:rFonts w:ascii="Times New Roman" w:hAnsi="Times New Roman" w:cs="Times New Roman"/>
-          <w:sz w:val="24"/>
-          <w:szCs w:val="24"/>
-          <w:lang w:bidi="ar-SA"/>
-        </w:rPr>
-        <w:t xml:space="preserve"> and </w:t>
-      </w:r>
-      <w:proofErr w:type="spellStart"/>
-      <w:r>
-        <w:rPr>
-          <w:rFonts w:ascii="Times New Roman" w:hAnsi="Times New Roman" w:cs="Times New Roman"/>
-          <w:sz w:val="24"/>
-          <w:szCs w:val="24"/>
-          <w:lang w:bidi="ar-SA"/>
-        </w:rPr>
-        <w:t>containerd</w:t>
-      </w:r>
-      <w:proofErr w:type="spellEnd"/>
-      <w:r>
-        <w:rPr>
-          <w:rFonts w:ascii="Times New Roman" w:hAnsi="Times New Roman" w:cs="Times New Roman"/>
-          <w:sz w:val="24"/>
-          <w:szCs w:val="24"/>
-          <w:lang w:bidi="ar-SA"/>
-        </w:rPr>
-        <w:t>, but Docker is the most popular one.</w:t>
+        <w:t>Note: Docker is an instance of a container engine / runtime. There are alternatives including Podman and containerd, but Docker is the most popular one.</w:t>
       </w:r>
     </w:p>
     <w:p>
@@ -1697,27 +1502,7 @@
           <w:szCs w:val="24"/>
           <w:lang w:bidi="ar-SA"/>
         </w:rPr>
-        <w:t>curl -</w:t>
-      </w:r>
-      <w:proofErr w:type="spellStart"/>
-      <w:r>
-        <w:rPr>
-          <w:rFonts w:ascii="Courier New" w:hAnsi="Courier New" w:cs="Courier New"/>
-          <w:sz w:val="24"/>
-          <w:szCs w:val="24"/>
-          <w:lang w:bidi="ar-SA"/>
-        </w:rPr>
-        <w:t>fsSL</w:t>
-      </w:r>
-      <w:proofErr w:type="spellEnd"/>
-      <w:r>
-        <w:rPr>
-          <w:rFonts w:ascii="Courier New" w:hAnsi="Courier New" w:cs="Courier New"/>
-          <w:sz w:val="24"/>
-          <w:szCs w:val="24"/>
-          <w:lang w:bidi="ar-SA"/>
-        </w:rPr>
-        <w:t xml:space="preserve"> https://get.docker.com -o get-docker.sh</w:t>
+        <w:t>curl -fsSL https://get.docker.com -o get-docker.sh</w:t>
       </w:r>
     </w:p>
     <w:p>
@@ -1735,7 +1520,6 @@
           <w:lang w:bidi="ar-SA"/>
         </w:rPr>
       </w:pPr>
-      <w:proofErr w:type="spellStart"/>
       <w:r>
         <w:rPr>
           <w:rFonts w:ascii="Courier New" w:hAnsi="Courier New" w:cs="Courier New"/>
@@ -1743,37 +1527,7 @@
           <w:szCs w:val="24"/>
           <w:lang w:bidi="ar-SA"/>
         </w:rPr>
-        <w:t>sudo</w:t>
-      </w:r>
-      <w:proofErr w:type="spellEnd"/>
-      <w:r>
-        <w:rPr>
-          <w:rFonts w:ascii="Courier New" w:hAnsi="Courier New" w:cs="Courier New"/>
-          <w:sz w:val="24"/>
-          <w:szCs w:val="24"/>
-          <w:lang w:bidi="ar-SA"/>
-        </w:rPr>
-        <w:t xml:space="preserve"> </w:t>
-      </w:r>
-      <w:proofErr w:type="spellStart"/>
-      <w:r>
-        <w:rPr>
-          <w:rFonts w:ascii="Courier New" w:hAnsi="Courier New" w:cs="Courier New"/>
-          <w:sz w:val="24"/>
-          <w:szCs w:val="24"/>
-          <w:lang w:bidi="ar-SA"/>
-        </w:rPr>
-        <w:t>sh</w:t>
-      </w:r>
-      <w:proofErr w:type="spellEnd"/>
-      <w:r>
-        <w:rPr>
-          <w:rFonts w:ascii="Courier New" w:hAnsi="Courier New" w:cs="Courier New"/>
-          <w:sz w:val="24"/>
-          <w:szCs w:val="24"/>
-          <w:lang w:bidi="ar-SA"/>
-        </w:rPr>
-        <w:t xml:space="preserve"> get-docker.sh</w:t>
+        <w:t>sudo sh get-docker.sh</w:t>
       </w:r>
     </w:p>
     <w:p>
@@ -1841,7 +1595,6 @@
           <w:lang w:bidi="ar-SA"/>
         </w:rPr>
       </w:pPr>
-      <w:proofErr w:type="spellStart"/>
       <w:r>
         <w:rPr>
           <w:rFonts w:ascii="Courier New" w:hAnsi="Courier New" w:cs="Courier New"/>
@@ -1849,57 +1602,7 @@
           <w:szCs w:val="24"/>
           <w:lang w:bidi="ar-SA"/>
         </w:rPr>
-        <w:t>sudo</w:t>
-      </w:r>
-      <w:proofErr w:type="spellEnd"/>
-      <w:r>
-        <w:rPr>
-          <w:rFonts w:ascii="Courier New" w:hAnsi="Courier New" w:cs="Courier New"/>
-          <w:sz w:val="24"/>
-          <w:szCs w:val="24"/>
-          <w:lang w:bidi="ar-SA"/>
-        </w:rPr>
-        <w:t xml:space="preserve"> </w:t>
-      </w:r>
-      <w:proofErr w:type="spellStart"/>
-      <w:r>
-        <w:rPr>
-          <w:rFonts w:ascii="Courier New" w:hAnsi="Courier New" w:cs="Courier New"/>
-          <w:sz w:val="24"/>
-          <w:szCs w:val="24"/>
-          <w:lang w:bidi="ar-SA"/>
-        </w:rPr>
-        <w:t>usermod</w:t>
-      </w:r>
-      <w:proofErr w:type="spellEnd"/>
-      <w:r>
-        <w:rPr>
-          <w:rFonts w:ascii="Courier New" w:hAnsi="Courier New" w:cs="Courier New"/>
-          <w:sz w:val="24"/>
-          <w:szCs w:val="24"/>
-          <w:lang w:bidi="ar-SA"/>
-        </w:rPr>
-        <w:t xml:space="preserve"> -</w:t>
-      </w:r>
-      <w:proofErr w:type="spellStart"/>
-      <w:r>
-        <w:rPr>
-          <w:rFonts w:ascii="Courier New" w:hAnsi="Courier New" w:cs="Courier New"/>
-          <w:sz w:val="24"/>
-          <w:szCs w:val="24"/>
-          <w:lang w:bidi="ar-SA"/>
-        </w:rPr>
-        <w:t>aG</w:t>
-      </w:r>
-      <w:proofErr w:type="spellEnd"/>
-      <w:r>
-        <w:rPr>
-          <w:rFonts w:ascii="Courier New" w:hAnsi="Courier New" w:cs="Courier New"/>
-          <w:sz w:val="24"/>
-          <w:szCs w:val="24"/>
-          <w:lang w:bidi="ar-SA"/>
-        </w:rPr>
-        <w:t xml:space="preserve"> docker $USER</w:t>
+        <w:t>sudo usermod -aG docker $USER</w:t>
       </w:r>
     </w:p>
     <w:p>
@@ -1924,27 +1627,7 @@
           <w:szCs w:val="24"/>
           <w:lang w:bidi="ar-SA"/>
         </w:rPr>
-        <w:t>Note: This allows you to run docker command without ‘</w:t>
-      </w:r>
-      <w:proofErr w:type="spellStart"/>
-      <w:r>
-        <w:rPr>
-          <w:rFonts w:asciiTheme="minorHAnsi" w:hAnsiTheme="minorHAnsi" w:cstheme="minorHAnsi"/>
-          <w:sz w:val="24"/>
-          <w:szCs w:val="24"/>
-          <w:lang w:bidi="ar-SA"/>
-        </w:rPr>
-        <w:t>sudo</w:t>
-      </w:r>
-      <w:proofErr w:type="spellEnd"/>
-      <w:r>
-        <w:rPr>
-          <w:rFonts w:asciiTheme="minorHAnsi" w:hAnsiTheme="minorHAnsi" w:cstheme="minorHAnsi"/>
-          <w:sz w:val="24"/>
-          <w:szCs w:val="24"/>
-          <w:lang w:bidi="ar-SA"/>
-        </w:rPr>
-        <w:t>.’ However, this will not take effect until you restart.</w:t>
+        <w:t>Note: This allows you to run docker command without ‘sudo.’ However, this will not take effect until you restart.</w:t>
       </w:r>
     </w:p>
     <w:p>
@@ -2056,25 +1739,14 @@
           <w:lang w:bidi="ar-SA"/>
         </w:rPr>
       </w:pPr>
-      <w:proofErr w:type="spellStart"/>
-      <w:r>
-        <w:rPr>
-          <w:rFonts w:ascii="Times New Roman" w:hAnsi="Times New Roman" w:cs="Times New Roman"/>
-          <w:sz w:val="24"/>
-          <w:szCs w:val="24"/>
-          <w:lang w:bidi="ar-SA"/>
-        </w:rPr>
-        <w:t>MuJoCo</w:t>
-      </w:r>
-      <w:proofErr w:type="spellEnd"/>
-      <w:r>
-        <w:rPr>
-          <w:rFonts w:ascii="Times New Roman" w:hAnsi="Times New Roman" w:cs="Times New Roman"/>
-          <w:sz w:val="24"/>
-          <w:szCs w:val="24"/>
-          <w:lang w:bidi="ar-SA"/>
-        </w:rPr>
-        <w:t xml:space="preserve"> Installation</w:t>
+      <w:r>
+        <w:rPr>
+          <w:rFonts w:ascii="Times New Roman" w:hAnsi="Times New Roman" w:cs="Times New Roman"/>
+          <w:sz w:val="24"/>
+          <w:szCs w:val="24"/>
+          <w:lang w:bidi="ar-SA"/>
+        </w:rPr>
+        <w:t>MuJoCo Installation</w:t>
       </w:r>
       <w:r>
         <w:rPr>
@@ -2116,27 +1788,7 @@
           <w:szCs w:val="24"/>
           <w:lang w:bidi="ar-SA"/>
         </w:rPr>
-        <w:t xml:space="preserve">installed with </w:t>
-      </w:r>
-      <w:proofErr w:type="spellStart"/>
-      <w:r>
-        <w:rPr>
-          <w:rFonts w:ascii="Times New Roman" w:hAnsi="Times New Roman" w:cs="Times New Roman"/>
-          <w:sz w:val="24"/>
-          <w:szCs w:val="24"/>
-          <w:lang w:bidi="ar-SA"/>
-        </w:rPr>
-        <w:t>MuJoCo</w:t>
-      </w:r>
-      <w:proofErr w:type="spellEnd"/>
-      <w:r>
-        <w:rPr>
-          <w:rFonts w:ascii="Times New Roman" w:hAnsi="Times New Roman" w:cs="Times New Roman"/>
-          <w:sz w:val="24"/>
-          <w:szCs w:val="24"/>
-          <w:lang w:bidi="ar-SA"/>
-        </w:rPr>
-        <w:t xml:space="preserve"> 3.3.5.</w:t>
+        <w:t>installed with MuJoCo 3.3.5.</w:t>
       </w:r>
     </w:p>
     <w:p>
@@ -2345,7 +1997,6 @@
           <w:lang w:bidi="ar-SA"/>
         </w:rPr>
       </w:pPr>
-      <w:proofErr w:type="spellStart"/>
       <w:r>
         <w:rPr>
           <w:rFonts w:ascii="Courier New" w:hAnsi="Courier New" w:cs="Courier New"/>
@@ -2353,17 +2004,7 @@
           <w:szCs w:val="24"/>
           <w:lang w:bidi="ar-SA"/>
         </w:rPr>
-        <w:t>xhost</w:t>
-      </w:r>
-      <w:proofErr w:type="spellEnd"/>
-      <w:r>
-        <w:rPr>
-          <w:rFonts w:ascii="Courier New" w:hAnsi="Courier New" w:cs="Courier New"/>
-          <w:sz w:val="24"/>
-          <w:szCs w:val="24"/>
-          <w:lang w:bidi="ar-SA"/>
-        </w:rPr>
-        <w:t xml:space="preserve"> +</w:t>
+        <w:t>xhost +</w:t>
       </w:r>
     </w:p>
     <w:p>
@@ -2470,47 +2111,7 @@
           <w:szCs w:val="24"/>
           <w:lang w:bidi="ar-SA"/>
         </w:rPr>
-        <w:t xml:space="preserve"># Test run </w:t>
-      </w:r>
-      <w:proofErr w:type="spellStart"/>
-      <w:r>
-        <w:rPr>
-          <w:rFonts w:ascii="Times New Roman" w:hAnsi="Times New Roman" w:cs="Times New Roman"/>
-          <w:sz w:val="24"/>
-          <w:szCs w:val="24"/>
-          <w:lang w:bidi="ar-SA"/>
-        </w:rPr>
-        <w:t>MuJoCo</w:t>
-      </w:r>
-      <w:proofErr w:type="spellEnd"/>
-      <w:r>
-        <w:rPr>
-          <w:rFonts w:ascii="Times New Roman" w:hAnsi="Times New Roman" w:cs="Times New Roman"/>
-          <w:sz w:val="24"/>
-          <w:szCs w:val="24"/>
-          <w:lang w:bidi="ar-SA"/>
-        </w:rPr>
-        <w:t xml:space="preserve">. This will load an </w:t>
-      </w:r>
-      <w:proofErr w:type="spellStart"/>
-      <w:r>
-        <w:rPr>
-          <w:rFonts w:ascii="Times New Roman" w:hAnsi="Times New Roman" w:cs="Times New Roman"/>
-          <w:sz w:val="24"/>
-          <w:szCs w:val="24"/>
-          <w:lang w:bidi="ar-SA"/>
-        </w:rPr>
-        <w:t>AgileX</w:t>
-      </w:r>
-      <w:proofErr w:type="spellEnd"/>
-      <w:r>
-        <w:rPr>
-          <w:rFonts w:ascii="Times New Roman" w:hAnsi="Times New Roman" w:cs="Times New Roman"/>
-          <w:sz w:val="24"/>
-          <w:szCs w:val="24"/>
-          <w:lang w:bidi="ar-SA"/>
-        </w:rPr>
-        <w:t xml:space="preserve"> Piper arm and an optical breadboard. You can control each joint by clicking/dragging each bar under the ‘Control’ tab on the top right.</w:t>
+        <w:t># Test run MuJoCo. This will load an AgileX Piper arm and an optical breadboard. You can control each joint by clicking/dragging each bar under the ‘Control’ tab on the top right.</w:t>
       </w:r>
     </w:p>
     <w:p>
@@ -2535,47 +2136,7 @@
           <w:szCs w:val="24"/>
           <w:lang w:bidi="ar-SA"/>
         </w:rPr>
-        <w:t xml:space="preserve">python3 -m </w:t>
-      </w:r>
-      <w:proofErr w:type="spellStart"/>
-      <w:r>
-        <w:rPr>
-          <w:rFonts w:ascii="Courier New" w:hAnsi="Courier New" w:cs="Courier New"/>
-          <w:sz w:val="24"/>
-          <w:szCs w:val="24"/>
-          <w:lang w:bidi="ar-SA"/>
-        </w:rPr>
-        <w:t>mujoco.viewer</w:t>
-      </w:r>
-      <w:proofErr w:type="spellEnd"/>
-      <w:r>
-        <w:rPr>
-          <w:rFonts w:ascii="Courier New" w:hAnsi="Courier New" w:cs="Courier New"/>
-          <w:sz w:val="24"/>
-          <w:szCs w:val="24"/>
-          <w:lang w:bidi="ar-SA"/>
-        </w:rPr>
-        <w:t xml:space="preserve"> -</w:t>
-      </w:r>
-      <w:proofErr w:type="spellStart"/>
-      <w:r>
-        <w:rPr>
-          <w:rFonts w:ascii="Courier New" w:hAnsi="Courier New" w:cs="Courier New"/>
-          <w:sz w:val="24"/>
-          <w:szCs w:val="24"/>
-          <w:lang w:bidi="ar-SA"/>
-        </w:rPr>
-        <w:t>mjcf</w:t>
-      </w:r>
-      <w:proofErr w:type="spellEnd"/>
-      <w:r>
-        <w:rPr>
-          <w:rFonts w:ascii="Courier New" w:hAnsi="Courier New" w:cs="Courier New"/>
-          <w:sz w:val="24"/>
-          <w:szCs w:val="24"/>
-          <w:lang w:bidi="ar-SA"/>
-        </w:rPr>
-        <w:t>=./assets/scene.xml</w:t>
+        <w:t>python3 -m mujoco.viewer -mjcf=./assets/scene.xml</w:t>
       </w:r>
     </w:p>
     <w:p>
@@ -2614,27 +2175,7 @@
           <w:szCs w:val="24"/>
           <w:lang w:bidi="ar-SA"/>
         </w:rPr>
-        <w:t xml:space="preserve">Local </w:t>
-      </w:r>
-      <w:proofErr w:type="spellStart"/>
-      <w:r>
-        <w:rPr>
-          <w:rFonts w:ascii="Times New Roman" w:hAnsi="Times New Roman" w:cs="Times New Roman"/>
-          <w:sz w:val="24"/>
-          <w:szCs w:val="24"/>
-          <w:lang w:bidi="ar-SA"/>
-        </w:rPr>
-        <w:t>MuJoCo</w:t>
-      </w:r>
-      <w:proofErr w:type="spellEnd"/>
-      <w:r>
-        <w:rPr>
-          <w:rFonts w:ascii="Times New Roman" w:hAnsi="Times New Roman" w:cs="Times New Roman"/>
-          <w:sz w:val="24"/>
-          <w:szCs w:val="24"/>
-          <w:lang w:bidi="ar-SA"/>
-        </w:rPr>
-        <w:t xml:space="preserve"> installation for Mac users:</w:t>
+        <w:t>Local MuJoCo installation for Mac users:</w:t>
       </w:r>
     </w:p>
     <w:p>
@@ -2694,19 +2235,8 @@
           <w:szCs w:val="24"/>
           <w:lang w:eastAsia="ko-KR" w:bidi="ar-SA"/>
         </w:rPr>
-        <w:t xml:space="preserve">brew install python </w:t>
-      </w:r>
-      <w:proofErr w:type="spellStart"/>
-      <w:r>
-        <w:rPr>
-          <w:rFonts w:ascii="Courier New" w:hAnsi="Courier New" w:cs="Courier New"/>
-          <w:sz w:val="24"/>
-          <w:szCs w:val="24"/>
-          <w:lang w:eastAsia="ko-KR" w:bidi="ar-SA"/>
-        </w:rPr>
-        <w:t>glfw</w:t>
-      </w:r>
-      <w:proofErr w:type="spellEnd"/>
+        <w:t>brew install python glfw</w:t>
+      </w:r>
     </w:p>
     <w:p>
       <w:pPr>
@@ -2747,19 +2277,8 @@
           <w:lang w:eastAsia="ko-KR" w:bidi="ar-SA"/>
         </w:rPr>
         <w:lastRenderedPageBreak/>
-        <w:t xml:space="preserve"># Install </w:t>
-      </w:r>
-      <w:proofErr w:type="spellStart"/>
-      <w:r>
-        <w:rPr>
-          <w:rFonts w:ascii="Times New Roman" w:hAnsi="Times New Roman" w:cs="Times New Roman"/>
-          <w:sz w:val="24"/>
-          <w:szCs w:val="24"/>
-          <w:lang w:eastAsia="ko-KR" w:bidi="ar-SA"/>
-        </w:rPr>
-        <w:t>MuJoCo</w:t>
-      </w:r>
-      <w:proofErr w:type="spellEnd"/>
+        <w:t># Install MuJoCo</w:t>
+      </w:r>
     </w:p>
     <w:p>
       <w:pPr>
@@ -2783,19 +2302,8 @@
           <w:szCs w:val="24"/>
           <w:lang w:eastAsia="ko-KR" w:bidi="ar-SA"/>
         </w:rPr>
-        <w:t xml:space="preserve">pip3 install </w:t>
-      </w:r>
-      <w:proofErr w:type="spellStart"/>
-      <w:r>
-        <w:rPr>
-          <w:rFonts w:ascii="Courier New" w:hAnsi="Courier New" w:cs="Courier New"/>
-          <w:sz w:val="24"/>
-          <w:szCs w:val="24"/>
-          <w:lang w:eastAsia="ko-KR" w:bidi="ar-SA"/>
-        </w:rPr>
-        <w:t>mujoco</w:t>
-      </w:r>
-      <w:proofErr w:type="spellEnd"/>
+        <w:t>pip3 install mujoco</w:t>
+      </w:r>
     </w:p>
     <w:p>
       <w:pPr>
@@ -2971,47 +2479,7 @@
           <w:szCs w:val="24"/>
           <w:lang w:bidi="ar-SA"/>
         </w:rPr>
-        <w:t xml:space="preserve">Test run </w:t>
-      </w:r>
-      <w:proofErr w:type="spellStart"/>
-      <w:r>
-        <w:rPr>
-          <w:rFonts w:ascii="Times New Roman" w:hAnsi="Times New Roman" w:cs="Times New Roman"/>
-          <w:sz w:val="24"/>
-          <w:szCs w:val="24"/>
-          <w:lang w:bidi="ar-SA"/>
-        </w:rPr>
-        <w:t>MuJoCo</w:t>
-      </w:r>
-      <w:proofErr w:type="spellEnd"/>
-      <w:r>
-        <w:rPr>
-          <w:rFonts w:ascii="Times New Roman" w:hAnsi="Times New Roman" w:cs="Times New Roman"/>
-          <w:sz w:val="24"/>
-          <w:szCs w:val="24"/>
-          <w:lang w:bidi="ar-SA"/>
-        </w:rPr>
-        <w:t xml:space="preserve">. This will load an </w:t>
-      </w:r>
-      <w:proofErr w:type="spellStart"/>
-      <w:r>
-        <w:rPr>
-          <w:rFonts w:ascii="Times New Roman" w:hAnsi="Times New Roman" w:cs="Times New Roman"/>
-          <w:sz w:val="24"/>
-          <w:szCs w:val="24"/>
-          <w:lang w:bidi="ar-SA"/>
-        </w:rPr>
-        <w:t>AgileX</w:t>
-      </w:r>
-      <w:proofErr w:type="spellEnd"/>
-      <w:r>
-        <w:rPr>
-          <w:rFonts w:ascii="Times New Roman" w:hAnsi="Times New Roman" w:cs="Times New Roman"/>
-          <w:sz w:val="24"/>
-          <w:szCs w:val="24"/>
-          <w:lang w:bidi="ar-SA"/>
-        </w:rPr>
-        <w:t xml:space="preserve"> Piper arm and an optical breadboard. You can control each joint by clicking/dragging each bar under the ‘Control’ tab on the top right.</w:t>
+        <w:t>Test run MuJoCo. This will load an AgileX Piper arm and an optical breadboard. You can control each joint by clicking/dragging each bar under the ‘Control’ tab on the top right.</w:t>
       </w:r>
     </w:p>
     <w:p>
@@ -3036,9 +2504,8 @@
           <w:szCs w:val="24"/>
           <w:lang w:eastAsia="ko-KR" w:bidi="ar-SA"/>
         </w:rPr>
-        <w:t xml:space="preserve">python3 -m </w:t>
-      </w:r>
-      <w:proofErr w:type="spellStart"/>
+        <w:t>python3 -m mujoco.viewer</w:t>
+      </w:r>
       <w:r>
         <w:rPr>
           <w:rFonts w:ascii="Courier New" w:hAnsi="Courier New" w:cs="Courier New"/>
@@ -3046,46 +2513,16 @@
           <w:szCs w:val="24"/>
           <w:lang w:eastAsia="ko-KR" w:bidi="ar-SA"/>
         </w:rPr>
-        <w:t>mujoco.viewer</w:t>
-      </w:r>
-      <w:proofErr w:type="spellEnd"/>
+        <w:t xml:space="preserve"> </w:t>
+      </w:r>
       <w:r>
         <w:rPr>
           <w:rFonts w:ascii="Courier New" w:hAnsi="Courier New" w:cs="Courier New"/>
           <w:sz w:val="24"/>
           <w:szCs w:val="24"/>
-          <w:lang w:eastAsia="ko-KR" w:bidi="ar-SA"/>
-        </w:rPr>
-        <w:t xml:space="preserve"> </w:t>
-      </w:r>
-      <w:r>
-        <w:rPr>
-          <w:rFonts w:ascii="Courier New" w:hAnsi="Courier New" w:cs="Courier New"/>
-          <w:sz w:val="24"/>
-          <w:szCs w:val="24"/>
-          <w:lang w:bidi="ar-SA"/>
-        </w:rPr>
-        <w:t>-</w:t>
-      </w:r>
-      <w:proofErr w:type="spellStart"/>
-      <w:r>
-        <w:rPr>
-          <w:rFonts w:ascii="Courier New" w:hAnsi="Courier New" w:cs="Courier New"/>
-          <w:sz w:val="24"/>
-          <w:szCs w:val="24"/>
-          <w:lang w:bidi="ar-SA"/>
-        </w:rPr>
-        <w:t>mjcf</w:t>
-      </w:r>
-      <w:proofErr w:type="spellEnd"/>
-      <w:r>
-        <w:rPr>
-          <w:rFonts w:ascii="Courier New" w:hAnsi="Courier New" w:cs="Courier New"/>
-          <w:sz w:val="24"/>
-          <w:szCs w:val="24"/>
-          <w:lang w:bidi="ar-SA"/>
-        </w:rPr>
-        <w:t>=./assets/scene.xml</w:t>
+          <w:lang w:bidi="ar-SA"/>
+        </w:rPr>
+        <w:t>-mjcf=./assets/scene.xml</w:t>
       </w:r>
     </w:p>
     <w:p>
@@ -3118,30 +2555,21 @@
         <w:pStyle w:val="CodeBlock"/>
       </w:pPr>
       <w:r>
-        <w:t>cd &lt;path-to-your-directory&gt;/CS4803ARM_Fall2025/</w:t>
-      </w:r>
-      <w:proofErr w:type="spellStart"/>
-      <w:r>
-        <w:t>user_data</w:t>
-      </w:r>
-      <w:proofErr w:type="spellEnd"/>
+        <w:t>cd &lt;path-to-your-directory&gt;/CS4803ARM_Fall2025/user_data</w:t>
+      </w:r>
     </w:p>
     <w:p>
       <w:pPr>
         <w:pStyle w:val="CodeBlock"/>
       </w:pPr>
-      <w:proofErr w:type="spellStart"/>
-      <w:r>
-        <w:t>mjpython</w:t>
-      </w:r>
-      <w:proofErr w:type="spellEnd"/>
-      <w:r>
-        <w:t xml:space="preserve"> test.py</w:t>
+      <w:r>
+        <w:t>mjpython test.py</w:t>
       </w:r>
     </w:p>
     <w:sectPr>
       <w:headerReference w:type="default" r:id="rId23"/>
-      <w:footerReference w:type="first" r:id="rId24"/>
+      <w:footerReference w:type="default" r:id="rId24"/>
+      <w:footerReference w:type="first" r:id="rId25"/>
       <w:type w:val="continuous"/>
       <w:pgSz w:w="12240" w:h="15840" w:code="1"/>
       <w:pgMar w:top="1440" w:right="1260" w:bottom="1440" w:left="1440" w:header="720" w:footer="475" w:gutter="0"/>
@@ -3314,28 +2742,14 @@
         <w:rFonts w:asciiTheme="minorHAnsi" w:hAnsiTheme="minorHAnsi"/>
         <w:sz w:val="18"/>
       </w:rPr>
-      <w:t xml:space="preserve">CS </w:t>
+      <w:t xml:space="preserve">CS 3630 </w:t>
     </w:r>
     <w:r>
       <w:rPr>
         <w:rFonts w:asciiTheme="minorHAnsi" w:hAnsiTheme="minorHAnsi"/>
         <w:sz w:val="18"/>
       </w:rPr>
-      <w:t>4803 ARM</w:t>
-    </w:r>
-    <w:r>
-      <w:rPr>
-        <w:rFonts w:asciiTheme="minorHAnsi" w:hAnsiTheme="minorHAnsi"/>
-        <w:sz w:val="18"/>
-      </w:rPr>
-      <w:t xml:space="preserve"> </w:t>
-    </w:r>
-    <w:r>
-      <w:rPr>
-        <w:rFonts w:asciiTheme="minorHAnsi" w:hAnsiTheme="minorHAnsi"/>
-        <w:sz w:val="18"/>
-      </w:rPr>
-      <w:t>Fall</w:t>
+      <w:t>Spring</w:t>
     </w:r>
     <w:r>
       <w:rPr>
@@ -3469,15 +2883,7 @@
         <w:noProof/>
         <w:sz w:val="18"/>
       </w:rPr>
-      <w:t>22</w:t>
-    </w:r>
-    <w:r>
-      <w:rPr>
-        <w:rFonts w:asciiTheme="minorHAnsi" w:hAnsiTheme="minorHAnsi"/>
-        <w:noProof/>
-        <w:sz w:val="18"/>
-      </w:rPr>
-      <w:t>-Aug-25</w:t>
+      <w:t>19-Aug-25</w:t>
     </w:r>
     <w:r>
       <w:rPr>
@@ -3720,7 +3126,15 @@
         <w:noProof/>
         <w:sz w:val="18"/>
       </w:rPr>
-      <w:t>21</w:t>
+      <w:t>2</w:t>
+    </w:r>
+    <w:r>
+      <w:rPr>
+        <w:rFonts w:asciiTheme="minorHAnsi" w:hAnsiTheme="minorHAnsi"/>
+        <w:noProof/>
+        <w:sz w:val="18"/>
+      </w:rPr>
+      <w:t>2</w:t>
     </w:r>
     <w:r>
       <w:rPr>
@@ -3792,6 +3206,248 @@
 </file>
 
 <file path=word/footer4.xml><?xml version="1.0" encoding="utf-8"?>
+<w:ftr xmlns:wpc="http://schemas.microsoft.com/office/word/2010/wordprocessingCanvas" xmlns:cx="http://schemas.microsoft.com/office/drawing/2014/chartex" xmlns:cx1="http://schemas.microsoft.com/office/drawing/2015/9/8/chartex" xmlns:cx2="http://schemas.microsoft.com/office/drawing/2015/10/21/chartex" xmlns:cx3="http://schemas.microsoft.com/office/drawing/2016/5/9/chartex" xmlns:cx4="http://schemas.microsoft.com/office/drawing/2016/5/10/chartex" xmlns:cx5="http://schemas.microsoft.com/office/drawing/2016/5/11/chartex" xmlns:cx6="http://schemas.microsoft.com/office/drawing/2016/5/12/chartex" xmlns:cx7="http://schemas.microsoft.com/office/drawing/2016/5/13/chartex" xmlns:cx8="http://schemas.microsoft.com/office/drawing/2016/5/14/chartex" xmlns:mc="http://schemas.openxmlformats.org/markup-compatibility/2006" xmlns:aink="http://schemas.microsoft.com/office/drawing/2016/ink" xmlns:am3d="http://schemas.microsoft.com/office/drawing/2017/model3d" xmlns:o="urn:schemas-microsoft-com:office:office" xmlns:oel="http://schemas.microsoft.com/office/2019/extlst" xmlns:r="http://schemas.openxmlformats.org/officeDocument/2006/relationships" xmlns:m="http://schemas.openxmlformats.org/officeDocument/2006/math" xmlns:v="urn:schemas-microsoft-com:vml" xmlns:wp14="http://schemas.microsoft.com/office/word/2010/wordprocessingDrawing" xmlns:wp="http://schemas.openxmlformats.org/drawingml/2006/wordprocessingDrawing" xmlns:w10="urn:schemas-microsoft-com:office:word" xmlns:w="http://schemas.openxmlformats.org/wordprocessingml/2006/main" xmlns:w14="http://schemas.microsoft.com/office/word/2010/wordml" xmlns:w15="http://schemas.microsoft.com/office/word/2012/wordml" xmlns:w16cex="http://schemas.microsoft.com/office/word/2018/wordml/cex" xmlns:w16cid="http://schemas.microsoft.com/office/word/2016/wordml/cid" xmlns:w16="http://schemas.microsoft.com/office/word/2018/wordml" xmlns:w16du="http://schemas.microsoft.com/office/word/2023/wordml/word16du" xmlns:w16sdtdh="http://schemas.microsoft.com/office/word/2020/wordml/sdtdatahash" xmlns:w16sdtfl="http://schemas.microsoft.com/office/word/2024/wordml/sdtformatlock" xmlns:w16se="http://schemas.microsoft.com/office/word/2015/wordml/symex" xmlns:wpg="http://schemas.microsoft.com/office/word/2010/wordprocessingGroup" xmlns:wpi="http://schemas.microsoft.com/office/word/2010/wordprocessingInk" xmlns:wne="http://schemas.microsoft.com/office/word/2006/wordml" xmlns:wps="http://schemas.microsoft.com/office/word/2010/wordprocessingShape" mc:Ignorable="w14 w15 w16se w16cid w16 w16cex w16sdtdh w16sdtfl w16du wp14">
+  <w:p>
+    <w:pPr>
+      <w:pStyle w:val="Footer"/>
+      <w:rPr>
+        <w:rFonts w:asciiTheme="minorHAnsi" w:hAnsiTheme="minorHAnsi"/>
+        <w:sz w:val="18"/>
+        <w:lang w:eastAsia="zh-CN"/>
+      </w:rPr>
+    </w:pPr>
+    <w:r>
+      <w:rPr>
+        <w:rFonts w:asciiTheme="minorHAnsi" w:hAnsiTheme="minorHAnsi"/>
+        <w:sz w:val="18"/>
+      </w:rPr>
+      <w:t xml:space="preserve">CS </w:t>
+    </w:r>
+    <w:r>
+      <w:rPr>
+        <w:rFonts w:asciiTheme="minorHAnsi" w:hAnsiTheme="minorHAnsi"/>
+        <w:sz w:val="18"/>
+      </w:rPr>
+      <w:t>4803 ARM</w:t>
+    </w:r>
+    <w:r>
+      <w:rPr>
+        <w:rFonts w:asciiTheme="minorHAnsi" w:hAnsiTheme="minorHAnsi"/>
+        <w:sz w:val="18"/>
+      </w:rPr>
+      <w:t xml:space="preserve"> </w:t>
+    </w:r>
+    <w:r>
+      <w:rPr>
+        <w:rFonts w:asciiTheme="minorHAnsi" w:hAnsiTheme="minorHAnsi"/>
+        <w:sz w:val="18"/>
+      </w:rPr>
+      <w:t>Fall</w:t>
+    </w:r>
+    <w:r>
+      <w:rPr>
+        <w:rFonts w:asciiTheme="minorHAnsi" w:hAnsiTheme="minorHAnsi"/>
+        <w:sz w:val="18"/>
+      </w:rPr>
+      <w:t xml:space="preserve"> 202</w:t>
+    </w:r>
+    <w:r>
+      <w:rPr>
+        <w:rFonts w:asciiTheme="minorHAnsi" w:hAnsiTheme="minorHAnsi"/>
+        <w:noProof/>
+        <w:sz w:val="20"/>
+        <w:lang w:eastAsia="zh-CN" w:bidi="ar-SA"/>
+      </w:rPr>
+      <mc:AlternateContent>
+        <mc:Choice Requires="wps">
+          <w:drawing>
+            <wp:anchor distT="4294967295" distB="4294967295" distL="114300" distR="114300" simplePos="0" relativeHeight="251681792" behindDoc="0" locked="0" layoutInCell="1" allowOverlap="1" wp14:anchorId="1BE05AFE" wp14:editId="090F705C">
+              <wp:simplePos x="0" y="0"/>
+              <wp:positionH relativeFrom="page">
+                <wp:posOffset>3175</wp:posOffset>
+              </wp:positionH>
+              <wp:positionV relativeFrom="page">
+                <wp:posOffset>9372599</wp:posOffset>
+              </wp:positionV>
+              <wp:extent cx="7772400" cy="0"/>
+              <wp:effectExtent l="0" t="0" r="19050" b="19050"/>
+              <wp:wrapNone/>
+              <wp:docPr id="1075342364" name="AutoShape 29"/>
+              <wp:cNvGraphicFramePr>
+                <a:graphicFrameLocks xmlns:a="http://schemas.openxmlformats.org/drawingml/2006/main"/>
+              </wp:cNvGraphicFramePr>
+              <a:graphic xmlns:a="http://schemas.openxmlformats.org/drawingml/2006/main">
+                <a:graphicData uri="http://schemas.microsoft.com/office/word/2010/wordprocessingShape">
+                  <wps:wsp>
+                    <wps:cNvCnPr>
+                      <a:cxnSpLocks noChangeShapeType="1"/>
+                    </wps:cNvCnPr>
+                    <wps:spPr bwMode="auto">
+                      <a:xfrm>
+                        <a:off x="0" y="0"/>
+                        <a:ext cx="7772400" cy="0"/>
+                      </a:xfrm>
+                      <a:prstGeom prst="straightConnector1">
+                        <a:avLst/>
+                      </a:prstGeom>
+                      <a:noFill/>
+                      <a:ln w="19050">
+                        <a:solidFill>
+                          <a:srgbClr val="000000"/>
+                        </a:solidFill>
+                        <a:round/>
+                        <a:headEnd/>
+                        <a:tailEnd/>
+                      </a:ln>
+                      <a:extLst>
+                        <a:ext uri="{909E8E84-426E-40DD-AFC4-6F175D3DCCD1}">
+                          <a14:hiddenFill xmlns:a14="http://schemas.microsoft.com/office/drawing/2010/main">
+                            <a:noFill/>
+                          </a14:hiddenFill>
+                        </a:ext>
+                      </a:extLst>
+                    </wps:spPr>
+                    <wps:bodyPr/>
+                  </wps:wsp>
+                </a:graphicData>
+              </a:graphic>
+              <wp14:sizeRelH relativeFrom="page">
+                <wp14:pctWidth>0</wp14:pctWidth>
+              </wp14:sizeRelH>
+              <wp14:sizeRelV relativeFrom="page">
+                <wp14:pctHeight>0</wp14:pctHeight>
+              </wp14:sizeRelV>
+            </wp:anchor>
+          </w:drawing>
+        </mc:Choice>
+        <mc:Fallback>
+          <w:pict>
+            <v:shapetype w14:anchorId="5D696209" id="_x0000_t32" coordsize="21600,21600" o:spt="32" o:oned="t" path="m,l21600,21600e" filled="f">
+              <v:path arrowok="t" fillok="f" o:connecttype="none"/>
+              <o:lock v:ext="edit" shapetype="t"/>
+            </v:shapetype>
+            <v:shape id="AutoShape 29" o:spid="_x0000_s1026" type="#_x0000_t32" style="position:absolute;margin-left:.25pt;margin-top:738pt;width:612pt;height:0;z-index:251681792;visibility:visible;mso-wrap-style:square;mso-width-percent:0;mso-height-percent:0;mso-wrap-distance-left:9pt;mso-wrap-distance-top:.mm;mso-wrap-distance-right:9pt;mso-wrap-distance-bottom:.mm;mso-position-horizontal:absolute;mso-position-horizontal-relative:page;mso-position-vertical:absolute;mso-position-vertical-relative:page;mso-width-percent:0;mso-height-percent:0;mso-width-relative:page;mso-height-relative:page" o:gfxdata="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" strokeweight="1.5pt">
+              <w10:wrap anchorx="page" anchory="page"/>
+            </v:shape>
+          </w:pict>
+        </mc:Fallback>
+      </mc:AlternateContent>
+    </w:r>
+    <w:r>
+      <w:rPr>
+        <w:rFonts w:asciiTheme="minorHAnsi" w:hAnsiTheme="minorHAnsi" w:hint="eastAsia"/>
+        <w:sz w:val="18"/>
+        <w:lang w:eastAsia="zh-CN"/>
+      </w:rPr>
+      <w:t>5</w:t>
+    </w:r>
+    <w:r>
+      <w:rPr>
+        <w:rFonts w:asciiTheme="minorHAnsi" w:hAnsiTheme="minorHAnsi"/>
+        <w:sz w:val="18"/>
+      </w:rPr>
+      <w:tab/>
+      <w:t xml:space="preserve">Revised: </w:t>
+    </w:r>
+    <w:r>
+      <w:rPr>
+        <w:rFonts w:asciiTheme="minorHAnsi" w:hAnsiTheme="minorHAnsi"/>
+        <w:sz w:val="18"/>
+      </w:rPr>
+      <w:fldChar w:fldCharType="begin"/>
+    </w:r>
+    <w:r>
+      <w:rPr>
+        <w:rFonts w:asciiTheme="minorHAnsi" w:hAnsiTheme="minorHAnsi"/>
+        <w:sz w:val="18"/>
+      </w:rPr>
+      <w:instrText xml:space="preserve"> DATE \@ "d-MMM-yy" </w:instrText>
+    </w:r>
+    <w:r>
+      <w:rPr>
+        <w:rFonts w:asciiTheme="minorHAnsi" w:hAnsiTheme="minorHAnsi"/>
+        <w:sz w:val="18"/>
+      </w:rPr>
+      <w:fldChar w:fldCharType="separate"/>
+    </w:r>
+    <w:r>
+      <w:rPr>
+        <w:rFonts w:asciiTheme="minorHAnsi" w:hAnsiTheme="minorHAnsi"/>
+        <w:noProof/>
+        <w:sz w:val="18"/>
+      </w:rPr>
+      <w:t>22</w:t>
+    </w:r>
+    <w:r>
+      <w:rPr>
+        <w:rFonts w:asciiTheme="minorHAnsi" w:hAnsiTheme="minorHAnsi"/>
+        <w:noProof/>
+        <w:sz w:val="18"/>
+      </w:rPr>
+      <w:t>-Aug-25</w:t>
+    </w:r>
+    <w:r>
+      <w:rPr>
+        <w:rFonts w:asciiTheme="minorHAnsi" w:hAnsiTheme="minorHAnsi"/>
+        <w:sz w:val="18"/>
+      </w:rPr>
+      <w:fldChar w:fldCharType="end"/>
+    </w:r>
+    <w:r>
+      <w:rPr>
+        <w:rFonts w:asciiTheme="minorHAnsi" w:hAnsiTheme="minorHAnsi"/>
+        <w:sz w:val="18"/>
+      </w:rPr>
+      <w:t xml:space="preserve"> </w:t>
+    </w:r>
+    <w:r>
+      <w:rPr>
+        <w:rFonts w:asciiTheme="minorHAnsi" w:hAnsiTheme="minorHAnsi"/>
+        <w:sz w:val="18"/>
+      </w:rPr>
+      <w:tab/>
+    </w:r>
+    <w:r>
+      <w:rPr>
+        <w:rFonts w:asciiTheme="minorHAnsi" w:hAnsiTheme="minorHAnsi"/>
+        <w:sz w:val="18"/>
+      </w:rPr>
+      <w:fldChar w:fldCharType="begin"/>
+    </w:r>
+    <w:r>
+      <w:rPr>
+        <w:rFonts w:asciiTheme="minorHAnsi" w:hAnsiTheme="minorHAnsi"/>
+        <w:sz w:val="18"/>
+      </w:rPr>
+      <w:instrText xml:space="preserve"> PAGE   \* MERGEFORMAT </w:instrText>
+    </w:r>
+    <w:r>
+      <w:rPr>
+        <w:rFonts w:asciiTheme="minorHAnsi" w:hAnsiTheme="minorHAnsi"/>
+        <w:sz w:val="18"/>
+      </w:rPr>
+      <w:fldChar w:fldCharType="separate"/>
+    </w:r>
+    <w:r>
+      <w:rPr>
+        <w:rFonts w:asciiTheme="minorHAnsi" w:hAnsiTheme="minorHAnsi"/>
+        <w:noProof/>
+        <w:sz w:val="18"/>
+      </w:rPr>
+      <w:t>5</w:t>
+    </w:r>
+    <w:r>
+      <w:rPr>
+        <w:rFonts w:asciiTheme="minorHAnsi" w:hAnsiTheme="minorHAnsi"/>
+        <w:sz w:val="18"/>
+      </w:rPr>
+      <w:fldChar w:fldCharType="end"/>
+    </w:r>
+  </w:p>
+</w:ftr>
+</file>
+
+<file path=word/footer5.xml><?xml version="1.0" encoding="utf-8"?>
 <w:ftr xmlns:wpc="http://schemas.microsoft.com/office/word/2010/wordprocessingCanvas" xmlns:cx="http://schemas.microsoft.com/office/drawing/2014/chartex" xmlns:cx1="http://schemas.microsoft.com/office/drawing/2015/9/8/chartex" xmlns:cx2="http://schemas.microsoft.com/office/drawing/2015/10/21/chartex" xmlns:cx3="http://schemas.microsoft.com/office/drawing/2016/5/9/chartex" xmlns:cx4="http://schemas.microsoft.com/office/drawing/2016/5/10/chartex" xmlns:cx5="http://schemas.microsoft.com/office/drawing/2016/5/11/chartex" xmlns:cx6="http://schemas.microsoft.com/office/drawing/2016/5/12/chartex" xmlns:cx7="http://schemas.microsoft.com/office/drawing/2016/5/13/chartex" xmlns:cx8="http://schemas.microsoft.com/office/drawing/2016/5/14/chartex" xmlns:mc="http://schemas.openxmlformats.org/markup-compatibility/2006" xmlns:aink="http://schemas.microsoft.com/office/drawing/2016/ink" xmlns:am3d="http://schemas.microsoft.com/office/drawing/2017/model3d" xmlns:o="urn:schemas-microsoft-com:office:office" xmlns:oel="http://schemas.microsoft.com/office/2019/extlst" xmlns:r="http://schemas.openxmlformats.org/officeDocument/2006/relationships" xmlns:m="http://schemas.openxmlformats.org/officeDocument/2006/math" xmlns:v="urn:schemas-microsoft-com:vml" xmlns:wp14="http://schemas.microsoft.com/office/word/2010/wordprocessingDrawing" xmlns:wp="http://schemas.openxmlformats.org/drawingml/2006/wordprocessingDrawing" xmlns:w10="urn:schemas-microsoft-com:office:word" xmlns:w="http://schemas.openxmlformats.org/wordprocessingml/2006/main" xmlns:w14="http://schemas.microsoft.com/office/word/2010/wordml" xmlns:w15="http://schemas.microsoft.com/office/word/2012/wordml" xmlns:w16cex="http://schemas.microsoft.com/office/word/2018/wordml/cex" xmlns:w16cid="http://schemas.microsoft.com/office/word/2016/wordml/cid" xmlns:w16="http://schemas.microsoft.com/office/word/2018/wordml" xmlns:w16du="http://schemas.microsoft.com/office/word/2023/wordml/word16du" xmlns:w16sdtdh="http://schemas.microsoft.com/office/word/2020/wordml/sdtdatahash" xmlns:w16sdtfl="http://schemas.microsoft.com/office/word/2024/wordml/sdtformatlock" xmlns:w16se="http://schemas.microsoft.com/office/word/2015/wordml/symex" xmlns:wpg="http://schemas.microsoft.com/office/word/2010/wordprocessingGroup" xmlns:wpi="http://schemas.microsoft.com/office/word/2010/wordprocessingInk" xmlns:wne="http://schemas.microsoft.com/office/word/2006/wordml" xmlns:wps="http://schemas.microsoft.com/office/word/2010/wordprocessingShape" mc:Ignorable="w14 w15 w16se w16cid w16 w16cex w16sdtdh w16sdtfl w16du wp14">
   <w:p>
     <w:pPr>
@@ -4517,17 +4173,7 @@
                               <w:szCs w:val="48"/>
                               <w:lang w:eastAsia="zh-CN"/>
                             </w:rPr>
-                            <w:t xml:space="preserve">Harish </w:t>
-                          </w:r>
-                          <w:proofErr w:type="spellStart"/>
-                          <w:r>
-                            <w:rPr>
-                              <w:rStyle w:val="IntenseReference"/>
-                              <w:sz w:val="28"/>
-                              <w:szCs w:val="48"/>
-                              <w:lang w:eastAsia="zh-CN"/>
-                            </w:rPr>
-                            <w:t>Ravichanda</w:t>
+                            <w:t>Harish Ravichanda</w:t>
                           </w:r>
                           <w:r>
                             <w:rPr>
@@ -4538,7 +4184,6 @@
                             </w:rPr>
                             <w:t>r</w:t>
                           </w:r>
-                          <w:proofErr w:type="spellEnd"/>
                         </w:p>
                         <w:p>
                           <w:pPr>
@@ -4559,51 +4204,7 @@
                               <w:szCs w:val="24"/>
                               <w:lang w:eastAsia="zh-CN"/>
                             </w:rPr>
-                            <w:t xml:space="preserve">Head TA: </w:t>
-                          </w:r>
-                          <w:proofErr w:type="spellStart"/>
-                          <w:r>
-                            <w:rPr>
-                              <w:b/>
-                              <w:bCs/>
-                              <w:sz w:val="24"/>
-                              <w:szCs w:val="24"/>
-                              <w:lang w:eastAsia="zh-CN"/>
-                            </w:rPr>
-                            <w:t>Yunhai</w:t>
-                          </w:r>
-                          <w:proofErr w:type="spellEnd"/>
-                          <w:r>
-                            <w:rPr>
-                              <w:b/>
-                              <w:bCs/>
-                              <w:sz w:val="24"/>
-                              <w:szCs w:val="24"/>
-                              <w:lang w:eastAsia="zh-CN"/>
-                            </w:rPr>
-                            <w:t xml:space="preserve"> Han, Lab Manager: Dr. </w:t>
-                          </w:r>
-                          <w:proofErr w:type="spellStart"/>
-                          <w:r>
-                            <w:rPr>
-                              <w:b/>
-                              <w:bCs/>
-                              <w:sz w:val="24"/>
-                              <w:szCs w:val="24"/>
-                              <w:lang w:eastAsia="zh-CN"/>
-                            </w:rPr>
-                            <w:t>Soobum</w:t>
-                          </w:r>
-                          <w:proofErr w:type="spellEnd"/>
-                          <w:r>
-                            <w:rPr>
-                              <w:b/>
-                              <w:bCs/>
-                              <w:sz w:val="24"/>
-                              <w:szCs w:val="24"/>
-                              <w:lang w:eastAsia="zh-CN"/>
-                            </w:rPr>
-                            <w:t xml:space="preserve"> Kim</w:t>
+                            <w:t>Head TA: Yunhai Han, Lab Manager: Dr. Soobum Kim</w:t>
                           </w:r>
                         </w:p>
                       </w:txbxContent>
@@ -4729,17 +4330,7 @@
                         <w:szCs w:val="48"/>
                         <w:lang w:eastAsia="zh-CN"/>
                       </w:rPr>
-                      <w:t xml:space="preserve">Harish </w:t>
-                    </w:r>
-                    <w:proofErr w:type="spellStart"/>
-                    <w:r>
-                      <w:rPr>
-                        <w:rStyle w:val="IntenseReference"/>
-                        <w:sz w:val="28"/>
-                        <w:szCs w:val="48"/>
-                        <w:lang w:eastAsia="zh-CN"/>
-                      </w:rPr>
-                      <w:t>Ravichanda</w:t>
+                      <w:t>Harish Ravichanda</w:t>
                     </w:r>
                     <w:r>
                       <w:rPr>
@@ -4750,7 +4341,6 @@
                       </w:rPr>
                       <w:t>r</w:t>
                     </w:r>
-                    <w:proofErr w:type="spellEnd"/>
                   </w:p>
                   <w:p>
                     <w:pPr>
@@ -4771,51 +4361,7 @@
                         <w:szCs w:val="24"/>
                         <w:lang w:eastAsia="zh-CN"/>
                       </w:rPr>
-                      <w:t xml:space="preserve">Head TA: </w:t>
-                    </w:r>
-                    <w:proofErr w:type="spellStart"/>
-                    <w:r>
-                      <w:rPr>
-                        <w:b/>
-                        <w:bCs/>
-                        <w:sz w:val="24"/>
-                        <w:szCs w:val="24"/>
-                        <w:lang w:eastAsia="zh-CN"/>
-                      </w:rPr>
-                      <w:t>Yunhai</w:t>
-                    </w:r>
-                    <w:proofErr w:type="spellEnd"/>
-                    <w:r>
-                      <w:rPr>
-                        <w:b/>
-                        <w:bCs/>
-                        <w:sz w:val="24"/>
-                        <w:szCs w:val="24"/>
-                        <w:lang w:eastAsia="zh-CN"/>
-                      </w:rPr>
-                      <w:t xml:space="preserve"> Han, Lab Manager: Dr. </w:t>
-                    </w:r>
-                    <w:proofErr w:type="spellStart"/>
-                    <w:r>
-                      <w:rPr>
-                        <w:b/>
-                        <w:bCs/>
-                        <w:sz w:val="24"/>
-                        <w:szCs w:val="24"/>
-                        <w:lang w:eastAsia="zh-CN"/>
-                      </w:rPr>
-                      <w:t>Soobum</w:t>
-                    </w:r>
-                    <w:proofErr w:type="spellEnd"/>
-                    <w:r>
-                      <w:rPr>
-                        <w:b/>
-                        <w:bCs/>
-                        <w:sz w:val="24"/>
-                        <w:szCs w:val="24"/>
-                        <w:lang w:eastAsia="zh-CN"/>
-                      </w:rPr>
-                      <w:t xml:space="preserve"> Kim</w:t>
+                      <w:t>Head TA: Yunhai Han, Lab Manager: Dr. Soobum Kim</w:t>
                     </w:r>
                   </w:p>
                 </w:txbxContent>
@@ -4842,7 +4388,7 @@
           <wp:extent cx="1702435" cy="389232"/>
           <wp:effectExtent l="0" t="0" r="0" b="0"/>
           <wp:wrapNone/>
-          <wp:docPr id="20" name="Picture 20"/>
+          <wp:docPr id="1024261528" name="Picture 1024261528"/>
           <wp:cNvGraphicFramePr>
             <a:graphicFrameLocks xmlns:a="http://schemas.openxmlformats.org/drawingml/2006/main" noChangeAspect="1"/>
           </wp:cNvGraphicFramePr>

</xml_diff>